<commit_message>
updates on iteration 4 docs and meeting risks
</commit_message>
<xml_diff>
--- a/Iteration 4/Iteration 4 coversheet .docx
+++ b/Iteration 4/Iteration 4 coversheet .docx
@@ -298,8 +298,21 @@
           </w:p>
           <w:p>
             <w:pPr>
-              <w:ind w:left="360"/>
-            </w:pPr>
+              <w:pStyle w:val="ListParagraph"/>
+              <w:numPr>
+                <w:ilvl w:val="0"/>
+                <w:numId w:val="1"/>
+              </w:numPr>
+              <w:rPr>
+                <w:b w:val="0"/>
+              </w:rPr>
+            </w:pPr>
+            <w:r>
+              <w:rPr>
+                <w:b w:val="0"/>
+              </w:rPr>
+              <w:t xml:space="preserve">Changed the way out API tests run </w:t>
+            </w:r>
           </w:p>
           <w:p/>
           <w:p/>
@@ -510,8 +523,29 @@
               </w:rPr>
               <w:t xml:space="preserve">There is a profile page on both android and wed displaying the current users details. </w:t>
             </w:r>
+          </w:p>
+          <w:p>
+            <w:pPr>
+              <w:pStyle w:val="ListParagraph"/>
+              <w:numPr>
+                <w:ilvl w:val="0"/>
+                <w:numId w:val="3"/>
+              </w:numPr>
+            </w:pPr>
+            <w:r>
+              <w:rPr>
+                <w:b w:val="0"/>
+              </w:rPr>
+              <w:t>All API functions</w:t>
+            </w:r>
             <w:bookmarkStart w:id="0" w:name="_GoBack"/>
             <w:bookmarkEnd w:id="0"/>
+            <w:r>
+              <w:rPr>
+                <w:b w:val="0"/>
+              </w:rPr>
+              <w:t xml:space="preserve"> are individually tested. </w:t>
+            </w:r>
           </w:p>
           <w:p/>
         </w:tc>
@@ -532,7 +566,81 @@
               <w:t>What we have learnt:</w:t>
             </w:r>
           </w:p>
-          <w:p/>
+          <w:p>
+            <w:pPr>
+              <w:pStyle w:val="ListParagraph"/>
+              <w:numPr>
+                <w:ilvl w:val="0"/>
+                <w:numId w:val="4"/>
+              </w:numPr>
+            </w:pPr>
+            <w:r>
+              <w:rPr>
+                <w:b w:val="0"/>
+              </w:rPr>
+              <w:t xml:space="preserve">Android takes a lot longer then we first thought and all work is much harder on android then web </w:t>
+            </w:r>
+          </w:p>
+          <w:p>
+            <w:pPr>
+              <w:pStyle w:val="ListParagraph"/>
+              <w:numPr>
+                <w:ilvl w:val="0"/>
+                <w:numId w:val="4"/>
+              </w:numPr>
+            </w:pPr>
+            <w:r>
+              <w:rPr>
+                <w:b w:val="0"/>
+              </w:rPr>
+              <w:t xml:space="preserve">Securing HTTP POST requests </w:t>
+            </w:r>
+          </w:p>
+          <w:p>
+            <w:pPr>
+              <w:pStyle w:val="ListParagraph"/>
+              <w:numPr>
+                <w:ilvl w:val="0"/>
+                <w:numId w:val="4"/>
+              </w:numPr>
+            </w:pPr>
+            <w:r>
+              <w:rPr>
+                <w:b w:val="0"/>
+              </w:rPr>
+              <w:t xml:space="preserve">Securing our API using basic authentication </w:t>
+            </w:r>
+          </w:p>
+          <w:p>
+            <w:pPr>
+              <w:pStyle w:val="ListParagraph"/>
+              <w:numPr>
+                <w:ilvl w:val="0"/>
+                <w:numId w:val="4"/>
+              </w:numPr>
+            </w:pPr>
+            <w:r>
+              <w:rPr>
+                <w:b w:val="0"/>
+              </w:rPr>
+              <w:t>Running advance queries through the ORM</w:t>
+            </w:r>
+          </w:p>
+          <w:p>
+            <w:pPr>
+              <w:pStyle w:val="ListParagraph"/>
+              <w:numPr>
+                <w:ilvl w:val="0"/>
+                <w:numId w:val="4"/>
+              </w:numPr>
+            </w:pPr>
+            <w:r>
+              <w:rPr>
+                <w:b w:val="0"/>
+              </w:rPr>
+              <w:t xml:space="preserve">Displaying tables in android </w:t>
+            </w:r>
+          </w:p>
           <w:p/>
           <w:p/>
         </w:tc>
@@ -550,10 +658,40 @@
           </w:tcPr>
           <w:p>
             <w:r>
+              <w:lastRenderedPageBreak/>
               <w:t>What we would do differently:</w:t>
             </w:r>
           </w:p>
-          <w:p/>
+          <w:p>
+            <w:pPr>
+              <w:pStyle w:val="ListParagraph"/>
+              <w:numPr>
+                <w:ilvl w:val="0"/>
+                <w:numId w:val="5"/>
+              </w:numPr>
+            </w:pPr>
+            <w:r>
+              <w:rPr>
+                <w:b w:val="0"/>
+              </w:rPr>
+              <w:t xml:space="preserve">More collaboration between programmers in web and android </w:t>
+            </w:r>
+          </w:p>
+          <w:p>
+            <w:pPr>
+              <w:pStyle w:val="ListParagraph"/>
+              <w:numPr>
+                <w:ilvl w:val="0"/>
+                <w:numId w:val="5"/>
+              </w:numPr>
+            </w:pPr>
+            <w:r>
+              <w:rPr>
+                <w:b w:val="0"/>
+              </w:rPr>
+              <w:t xml:space="preserve">Less dependencies on each others work </w:t>
+            </w:r>
+          </w:p>
           <w:p/>
           <w:p/>
           <w:p/>
@@ -912,6 +1050,232 @@
       </w:rPr>
     </w:lvl>
   </w:abstractNum>
+  <w:abstractNum w:abstractNumId="3">
+    <w:nsid w:val="6BFF59E9"/>
+    <w:multiLevelType w:val="hybridMultilevel"/>
+    <w:tmpl w:val="258A919C"/>
+    <w:lvl w:ilvl="0" w:tplc="04090001">
+      <w:start w:val="1"/>
+      <w:numFmt w:val="bullet"/>
+      <w:lvlText w:val=""/>
+      <w:lvlJc w:val="left"/>
+      <w:pPr>
+        <w:ind w:left="720" w:hanging="360"/>
+      </w:pPr>
+      <w:rPr>
+        <w:rFonts w:ascii="Symbol" w:hAnsi="Symbol" w:hint="default"/>
+      </w:rPr>
+    </w:lvl>
+    <w:lvl w:ilvl="1" w:tplc="04090003" w:tentative="1">
+      <w:start w:val="1"/>
+      <w:numFmt w:val="bullet"/>
+      <w:lvlText w:val="o"/>
+      <w:lvlJc w:val="left"/>
+      <w:pPr>
+        <w:ind w:left="1440" w:hanging="360"/>
+      </w:pPr>
+      <w:rPr>
+        <w:rFonts w:ascii="Courier New" w:hAnsi="Courier New" w:hint="default"/>
+      </w:rPr>
+    </w:lvl>
+    <w:lvl w:ilvl="2" w:tplc="04090005" w:tentative="1">
+      <w:start w:val="1"/>
+      <w:numFmt w:val="bullet"/>
+      <w:lvlText w:val=""/>
+      <w:lvlJc w:val="left"/>
+      <w:pPr>
+        <w:ind w:left="2160" w:hanging="360"/>
+      </w:pPr>
+      <w:rPr>
+        <w:rFonts w:ascii="Wingdings" w:hAnsi="Wingdings" w:hint="default"/>
+      </w:rPr>
+    </w:lvl>
+    <w:lvl w:ilvl="3" w:tplc="04090001" w:tentative="1">
+      <w:start w:val="1"/>
+      <w:numFmt w:val="bullet"/>
+      <w:lvlText w:val=""/>
+      <w:lvlJc w:val="left"/>
+      <w:pPr>
+        <w:ind w:left="2880" w:hanging="360"/>
+      </w:pPr>
+      <w:rPr>
+        <w:rFonts w:ascii="Symbol" w:hAnsi="Symbol" w:hint="default"/>
+      </w:rPr>
+    </w:lvl>
+    <w:lvl w:ilvl="4" w:tplc="04090003" w:tentative="1">
+      <w:start w:val="1"/>
+      <w:numFmt w:val="bullet"/>
+      <w:lvlText w:val="o"/>
+      <w:lvlJc w:val="left"/>
+      <w:pPr>
+        <w:ind w:left="3600" w:hanging="360"/>
+      </w:pPr>
+      <w:rPr>
+        <w:rFonts w:ascii="Courier New" w:hAnsi="Courier New" w:hint="default"/>
+      </w:rPr>
+    </w:lvl>
+    <w:lvl w:ilvl="5" w:tplc="04090005" w:tentative="1">
+      <w:start w:val="1"/>
+      <w:numFmt w:val="bullet"/>
+      <w:lvlText w:val=""/>
+      <w:lvlJc w:val="left"/>
+      <w:pPr>
+        <w:ind w:left="4320" w:hanging="360"/>
+      </w:pPr>
+      <w:rPr>
+        <w:rFonts w:ascii="Wingdings" w:hAnsi="Wingdings" w:hint="default"/>
+      </w:rPr>
+    </w:lvl>
+    <w:lvl w:ilvl="6" w:tplc="04090001" w:tentative="1">
+      <w:start w:val="1"/>
+      <w:numFmt w:val="bullet"/>
+      <w:lvlText w:val=""/>
+      <w:lvlJc w:val="left"/>
+      <w:pPr>
+        <w:ind w:left="5040" w:hanging="360"/>
+      </w:pPr>
+      <w:rPr>
+        <w:rFonts w:ascii="Symbol" w:hAnsi="Symbol" w:hint="default"/>
+      </w:rPr>
+    </w:lvl>
+    <w:lvl w:ilvl="7" w:tplc="04090003" w:tentative="1">
+      <w:start w:val="1"/>
+      <w:numFmt w:val="bullet"/>
+      <w:lvlText w:val="o"/>
+      <w:lvlJc w:val="left"/>
+      <w:pPr>
+        <w:ind w:left="5760" w:hanging="360"/>
+      </w:pPr>
+      <w:rPr>
+        <w:rFonts w:ascii="Courier New" w:hAnsi="Courier New" w:hint="default"/>
+      </w:rPr>
+    </w:lvl>
+    <w:lvl w:ilvl="8" w:tplc="04090005" w:tentative="1">
+      <w:start w:val="1"/>
+      <w:numFmt w:val="bullet"/>
+      <w:lvlText w:val=""/>
+      <w:lvlJc w:val="left"/>
+      <w:pPr>
+        <w:ind w:left="6480" w:hanging="360"/>
+      </w:pPr>
+      <w:rPr>
+        <w:rFonts w:ascii="Wingdings" w:hAnsi="Wingdings" w:hint="default"/>
+      </w:rPr>
+    </w:lvl>
+  </w:abstractNum>
+  <w:abstractNum w:abstractNumId="4">
+    <w:nsid w:val="77095592"/>
+    <w:multiLevelType w:val="hybridMultilevel"/>
+    <w:tmpl w:val="109EBAF4"/>
+    <w:lvl w:ilvl="0" w:tplc="04090001">
+      <w:start w:val="1"/>
+      <w:numFmt w:val="bullet"/>
+      <w:lvlText w:val=""/>
+      <w:lvlJc w:val="left"/>
+      <w:pPr>
+        <w:ind w:left="720" w:hanging="360"/>
+      </w:pPr>
+      <w:rPr>
+        <w:rFonts w:ascii="Symbol" w:hAnsi="Symbol" w:hint="default"/>
+      </w:rPr>
+    </w:lvl>
+    <w:lvl w:ilvl="1" w:tplc="04090003" w:tentative="1">
+      <w:start w:val="1"/>
+      <w:numFmt w:val="bullet"/>
+      <w:lvlText w:val="o"/>
+      <w:lvlJc w:val="left"/>
+      <w:pPr>
+        <w:ind w:left="1440" w:hanging="360"/>
+      </w:pPr>
+      <w:rPr>
+        <w:rFonts w:ascii="Courier New" w:hAnsi="Courier New" w:hint="default"/>
+      </w:rPr>
+    </w:lvl>
+    <w:lvl w:ilvl="2" w:tplc="04090005" w:tentative="1">
+      <w:start w:val="1"/>
+      <w:numFmt w:val="bullet"/>
+      <w:lvlText w:val=""/>
+      <w:lvlJc w:val="left"/>
+      <w:pPr>
+        <w:ind w:left="2160" w:hanging="360"/>
+      </w:pPr>
+      <w:rPr>
+        <w:rFonts w:ascii="Wingdings" w:hAnsi="Wingdings" w:hint="default"/>
+      </w:rPr>
+    </w:lvl>
+    <w:lvl w:ilvl="3" w:tplc="04090001" w:tentative="1">
+      <w:start w:val="1"/>
+      <w:numFmt w:val="bullet"/>
+      <w:lvlText w:val=""/>
+      <w:lvlJc w:val="left"/>
+      <w:pPr>
+        <w:ind w:left="2880" w:hanging="360"/>
+      </w:pPr>
+      <w:rPr>
+        <w:rFonts w:ascii="Symbol" w:hAnsi="Symbol" w:hint="default"/>
+      </w:rPr>
+    </w:lvl>
+    <w:lvl w:ilvl="4" w:tplc="04090003" w:tentative="1">
+      <w:start w:val="1"/>
+      <w:numFmt w:val="bullet"/>
+      <w:lvlText w:val="o"/>
+      <w:lvlJc w:val="left"/>
+      <w:pPr>
+        <w:ind w:left="3600" w:hanging="360"/>
+      </w:pPr>
+      <w:rPr>
+        <w:rFonts w:ascii="Courier New" w:hAnsi="Courier New" w:hint="default"/>
+      </w:rPr>
+    </w:lvl>
+    <w:lvl w:ilvl="5" w:tplc="04090005" w:tentative="1">
+      <w:start w:val="1"/>
+      <w:numFmt w:val="bullet"/>
+      <w:lvlText w:val=""/>
+      <w:lvlJc w:val="left"/>
+      <w:pPr>
+        <w:ind w:left="4320" w:hanging="360"/>
+      </w:pPr>
+      <w:rPr>
+        <w:rFonts w:ascii="Wingdings" w:hAnsi="Wingdings" w:hint="default"/>
+      </w:rPr>
+    </w:lvl>
+    <w:lvl w:ilvl="6" w:tplc="04090001" w:tentative="1">
+      <w:start w:val="1"/>
+      <w:numFmt w:val="bullet"/>
+      <w:lvlText w:val=""/>
+      <w:lvlJc w:val="left"/>
+      <w:pPr>
+        <w:ind w:left="5040" w:hanging="360"/>
+      </w:pPr>
+      <w:rPr>
+        <w:rFonts w:ascii="Symbol" w:hAnsi="Symbol" w:hint="default"/>
+      </w:rPr>
+    </w:lvl>
+    <w:lvl w:ilvl="7" w:tplc="04090003" w:tentative="1">
+      <w:start w:val="1"/>
+      <w:numFmt w:val="bullet"/>
+      <w:lvlText w:val="o"/>
+      <w:lvlJc w:val="left"/>
+      <w:pPr>
+        <w:ind w:left="5760" w:hanging="360"/>
+      </w:pPr>
+      <w:rPr>
+        <w:rFonts w:ascii="Courier New" w:hAnsi="Courier New" w:hint="default"/>
+      </w:rPr>
+    </w:lvl>
+    <w:lvl w:ilvl="8" w:tplc="04090005" w:tentative="1">
+      <w:start w:val="1"/>
+      <w:numFmt w:val="bullet"/>
+      <w:lvlText w:val=""/>
+      <w:lvlJc w:val="left"/>
+      <w:pPr>
+        <w:ind w:left="6480" w:hanging="360"/>
+      </w:pPr>
+      <w:rPr>
+        <w:rFonts w:ascii="Wingdings" w:hAnsi="Wingdings" w:hint="default"/>
+      </w:rPr>
+    </w:lvl>
+  </w:abstractNum>
   <w:num w:numId="1">
     <w:abstractNumId w:val="1"/>
   </w:num>
@@ -920,6 +1284,12 @@
   </w:num>
   <w:num w:numId="3">
     <w:abstractNumId w:val="0"/>
+  </w:num>
+  <w:num w:numId="4">
+    <w:abstractNumId w:val="3"/>
+  </w:num>
+  <w:num w:numId="5">
+    <w:abstractNumId w:val="4"/>
   </w:num>
 </w:numbering>
 </file>

</xml_diff>